<commit_message>
Finished rock paper scissors
Finished the rock paper scissors python game
</commit_message>
<xml_diff>
--- a/Python tutorial/Python notes.docx
+++ b/Python tutorial/Python notes.docx
@@ -19,18 +19,36 @@
           <w:bCs/>
           <w:u w:val="single"/>
         </w:rPr>
-        <w:t>Python variables:</w:t>
-      </w:r>
-    </w:p>
-    <w:p>
-      <w:pPr>
-        <w:pStyle w:val="PlainText"/>
+        <w:t>Python variables</w:t>
+      </w:r>
+      <w:r>
         <w:rPr>
           <w:rFonts w:ascii="Courier New" w:hAnsi="Courier New" w:cs="Courier New"/>
           <w:b/>
           <w:bCs/>
           <w:u w:val="single"/>
         </w:rPr>
+        <w:t xml:space="preserve"> and functions</w:t>
+      </w:r>
+      <w:r>
+        <w:rPr>
+          <w:rFonts w:ascii="Courier New" w:hAnsi="Courier New" w:cs="Courier New"/>
+          <w:b/>
+          <w:bCs/>
+          <w:u w:val="single"/>
+        </w:rPr>
+        <w:t>:</w:t>
+      </w:r>
+    </w:p>
+    <w:p>
+      <w:pPr>
+        <w:pStyle w:val="PlainText"/>
+        <w:rPr>
+          <w:rFonts w:ascii="Courier New" w:hAnsi="Courier New" w:cs="Courier New"/>
+          <w:b/>
+          <w:bCs/>
+          <w:u w:val="single"/>
+        </w:rPr>
       </w:pPr>
     </w:p>
     <w:p>
@@ -45,6 +63,2090 @@
           <w:rFonts w:ascii="Courier New" w:hAnsi="Courier New" w:cs="Courier New"/>
         </w:rPr>
         <w:t>Python as a language requires less syntax to perform a lot of operations than C. For example, each line in python does not need to end with a semicolon and variable types don’t always need to be expressly declared such as if you assign a string piece of data to a new variable the variable will automatically declare itself as a string.</w:t>
+      </w:r>
+    </w:p>
+    <w:p>
+      <w:pPr>
+        <w:pStyle w:val="PlainText"/>
+        <w:rPr>
+          <w:rFonts w:ascii="Courier New" w:hAnsi="Courier New" w:cs="Courier New"/>
+        </w:rPr>
+      </w:pPr>
+    </w:p>
+    <w:p>
+      <w:pPr>
+        <w:pStyle w:val="PlainText"/>
+        <w:rPr>
+          <w:rFonts w:ascii="Courier New" w:hAnsi="Courier New" w:cs="Courier New"/>
+        </w:rPr>
+      </w:pPr>
+      <w:r>
+        <w:rPr>
+          <w:rFonts w:ascii="Courier New" w:hAnsi="Courier New" w:cs="Courier New"/>
+          <w:b/>
+          <w:bCs/>
+        </w:rPr>
+        <w:t>Assignment</w:t>
+      </w:r>
+      <w:r>
+        <w:rPr>
+          <w:rFonts w:ascii="Courier New" w:hAnsi="Courier New" w:cs="Courier New"/>
+        </w:rPr>
+        <w:t xml:space="preserve"> is done using an = for example: </w:t>
+      </w:r>
+    </w:p>
+    <w:p>
+      <w:pPr>
+        <w:pStyle w:val="PlainText"/>
+        <w:rPr>
+          <w:rFonts w:ascii="Courier New" w:hAnsi="Courier New" w:cs="Courier New"/>
+        </w:rPr>
+      </w:pPr>
+      <w:r>
+        <w:rPr>
+          <w:rFonts w:ascii="Courier New" w:hAnsi="Courier New" w:cs="Courier New"/>
+        </w:rPr>
+        <w:t>player_choice = “rock”</w:t>
+      </w:r>
+    </w:p>
+    <w:p>
+      <w:pPr>
+        <w:pStyle w:val="PlainText"/>
+        <w:rPr>
+          <w:rFonts w:ascii="Courier New" w:hAnsi="Courier New" w:cs="Courier New"/>
+        </w:rPr>
+      </w:pPr>
+    </w:p>
+    <w:p>
+      <w:pPr>
+        <w:pStyle w:val="PlainText"/>
+        <w:rPr>
+          <w:rFonts w:ascii="Courier New" w:hAnsi="Courier New" w:cs="Courier New"/>
+        </w:rPr>
+      </w:pPr>
+      <w:r>
+        <w:rPr>
+          <w:rFonts w:ascii="Courier New" w:hAnsi="Courier New" w:cs="Courier New"/>
+        </w:rPr>
+        <w:t>The convention for variable names is to use snake_case</w:t>
+      </w:r>
+    </w:p>
+    <w:p>
+      <w:pPr>
+        <w:pStyle w:val="PlainText"/>
+        <w:rPr>
+          <w:rFonts w:ascii="Courier New" w:hAnsi="Courier New" w:cs="Courier New"/>
+        </w:rPr>
+      </w:pPr>
+    </w:p>
+    <w:p>
+      <w:pPr>
+        <w:pStyle w:val="PlainText"/>
+        <w:rPr>
+          <w:rFonts w:ascii="Courier New" w:hAnsi="Courier New" w:cs="Courier New"/>
+        </w:rPr>
+      </w:pPr>
+      <w:r>
+        <w:rPr>
+          <w:rFonts w:ascii="Courier New" w:hAnsi="Courier New" w:cs="Courier New"/>
+        </w:rPr>
+        <w:t>To write a String, you can use either single or double quotes such as ‘String’ and “String”.</w:t>
+      </w:r>
+    </w:p>
+    <w:p>
+      <w:pPr>
+        <w:pStyle w:val="PlainText"/>
+        <w:rPr>
+          <w:rFonts w:ascii="Courier New" w:hAnsi="Courier New" w:cs="Courier New"/>
+        </w:rPr>
+      </w:pPr>
+    </w:p>
+    <w:p>
+      <w:pPr>
+        <w:pStyle w:val="PlainText"/>
+        <w:rPr>
+          <w:rFonts w:ascii="Courier New" w:hAnsi="Courier New" w:cs="Courier New"/>
+        </w:rPr>
+      </w:pPr>
+      <w:r>
+        <w:rPr>
+          <w:rFonts w:ascii="Courier New" w:hAnsi="Courier New" w:cs="Courier New"/>
+        </w:rPr>
+        <w:t>In python, indentation is very important. When defining a function, any code that is indented more than the declaration line is considered inside of the function which is used instead of the { and } used in C to show what code is inside of the function.</w:t>
+      </w:r>
+    </w:p>
+    <w:p>
+      <w:pPr>
+        <w:pStyle w:val="PlainText"/>
+        <w:rPr>
+          <w:rFonts w:ascii="Courier New" w:hAnsi="Courier New" w:cs="Courier New"/>
+        </w:rPr>
+      </w:pPr>
+    </w:p>
+    <w:p>
+      <w:pPr>
+        <w:pStyle w:val="PlainText"/>
+        <w:rPr>
+          <w:rFonts w:ascii="Courier New" w:hAnsi="Courier New" w:cs="Courier New"/>
+        </w:rPr>
+      </w:pPr>
+      <w:r>
+        <w:rPr>
+          <w:rFonts w:ascii="Courier New" w:hAnsi="Courier New" w:cs="Courier New"/>
+          <w:b/>
+          <w:bCs/>
+        </w:rPr>
+        <w:t>Functions</w:t>
+      </w:r>
+      <w:r>
+        <w:rPr>
+          <w:rFonts w:ascii="Courier New" w:hAnsi="Courier New" w:cs="Courier New"/>
+        </w:rPr>
+        <w:t xml:space="preserve"> and </w:t>
+      </w:r>
+      <w:r>
+        <w:rPr>
+          <w:rFonts w:ascii="Courier New" w:hAnsi="Courier New" w:cs="Courier New"/>
+          <w:b/>
+          <w:bCs/>
+        </w:rPr>
+        <w:t xml:space="preserve">procedures </w:t>
+      </w:r>
+      <w:r>
+        <w:rPr>
+          <w:rFonts w:ascii="Courier New" w:hAnsi="Courier New" w:cs="Courier New"/>
+        </w:rPr>
+        <w:t>are declared using the keyword def for example:</w:t>
+      </w:r>
+    </w:p>
+    <w:p>
+      <w:pPr>
+        <w:pStyle w:val="PlainText"/>
+        <w:rPr>
+          <w:rFonts w:ascii="Courier New" w:hAnsi="Courier New" w:cs="Courier New"/>
+        </w:rPr>
+      </w:pPr>
+      <w:r>
+        <w:rPr>
+          <w:rFonts w:ascii="Courier New" w:hAnsi="Courier New" w:cs="Courier New"/>
+        </w:rPr>
+        <w:t xml:space="preserve">def </w:t>
+      </w:r>
+      <w:r>
+        <w:rPr>
+          <w:rFonts w:ascii="Courier New" w:hAnsi="Courier New" w:cs="Courier New"/>
+        </w:rPr>
+        <w:t xml:space="preserve">get_choices(): </w:t>
+      </w:r>
+    </w:p>
+    <w:p>
+      <w:pPr>
+        <w:pStyle w:val="PlainText"/>
+        <w:rPr>
+          <w:rFonts w:ascii="Courier New" w:hAnsi="Courier New" w:cs="Courier New"/>
+        </w:rPr>
+      </w:pPr>
+      <w:r>
+        <w:rPr>
+          <w:rFonts w:ascii="Courier New" w:hAnsi="Courier New" w:cs="Courier New"/>
+        </w:rPr>
+        <w:tab/>
+        <w:t>//code inside the function</w:t>
+      </w:r>
+    </w:p>
+    <w:p>
+      <w:pPr>
+        <w:pStyle w:val="PlainText"/>
+        <w:rPr>
+          <w:rFonts w:ascii="Courier New" w:hAnsi="Courier New" w:cs="Courier New"/>
+        </w:rPr>
+      </w:pPr>
+      <w:r>
+        <w:rPr>
+          <w:rFonts w:ascii="Courier New" w:hAnsi="Courier New" w:cs="Courier New"/>
+        </w:rPr>
+        <w:t>//code outside the function</w:t>
+      </w:r>
+    </w:p>
+    <w:p>
+      <w:pPr>
+        <w:pStyle w:val="PlainText"/>
+        <w:rPr>
+          <w:rFonts w:ascii="Courier New" w:hAnsi="Courier New" w:cs="Courier New"/>
+        </w:rPr>
+      </w:pPr>
+    </w:p>
+    <w:p>
+      <w:pPr>
+        <w:pStyle w:val="PlainText"/>
+        <w:rPr>
+          <w:rFonts w:ascii="Courier New" w:hAnsi="Courier New" w:cs="Courier New"/>
+        </w:rPr>
+      </w:pPr>
+      <w:r>
+        <w:rPr>
+          <w:rFonts w:ascii="Courier New" w:hAnsi="Courier New" w:cs="Courier New"/>
+        </w:rPr>
+        <w:t>Where parameters can be defined inside the () and the : is used to show that following indented code will belong to this function (and the colon can also be used in things like if statements to show the following indented code will be part of this if statement).</w:t>
+      </w:r>
+    </w:p>
+    <w:p>
+      <w:pPr>
+        <w:pStyle w:val="PlainText"/>
+        <w:rPr>
+          <w:rFonts w:ascii="Courier New" w:hAnsi="Courier New" w:cs="Courier New"/>
+        </w:rPr>
+      </w:pPr>
+    </w:p>
+    <w:p>
+      <w:pPr>
+        <w:pStyle w:val="PlainText"/>
+        <w:rPr>
+          <w:rFonts w:ascii="Courier New" w:hAnsi="Courier New" w:cs="Courier New"/>
+        </w:rPr>
+      </w:pPr>
+      <w:r>
+        <w:rPr>
+          <w:rFonts w:ascii="Courier New" w:hAnsi="Courier New" w:cs="Courier New"/>
+        </w:rPr>
+        <w:t>The return keyword is used to return a value from a function for example:</w:t>
+      </w:r>
+    </w:p>
+    <w:p>
+      <w:pPr>
+        <w:pStyle w:val="PlainText"/>
+        <w:rPr>
+          <w:rFonts w:ascii="Courier New" w:hAnsi="Courier New" w:cs="Courier New"/>
+        </w:rPr>
+      </w:pPr>
+      <w:r>
+        <w:rPr>
+          <w:rFonts w:ascii="Courier New" w:hAnsi="Courier New" w:cs="Courier New"/>
+        </w:rPr>
+        <w:t>def function():</w:t>
+      </w:r>
+    </w:p>
+    <w:p>
+      <w:pPr>
+        <w:pStyle w:val="PlainText"/>
+        <w:rPr>
+          <w:rFonts w:ascii="Courier New" w:hAnsi="Courier New" w:cs="Courier New"/>
+        </w:rPr>
+      </w:pPr>
+      <w:r>
+        <w:rPr>
+          <w:rFonts w:ascii="Courier New" w:hAnsi="Courier New" w:cs="Courier New"/>
+        </w:rPr>
+        <w:tab/>
+        <w:t>value = 4</w:t>
+      </w:r>
+    </w:p>
+    <w:p>
+      <w:pPr>
+        <w:pStyle w:val="PlainText"/>
+        <w:rPr>
+          <w:rFonts w:ascii="Courier New" w:hAnsi="Courier New" w:cs="Courier New"/>
+        </w:rPr>
+      </w:pPr>
+      <w:r>
+        <w:rPr>
+          <w:rFonts w:ascii="Courier New" w:hAnsi="Courier New" w:cs="Courier New"/>
+        </w:rPr>
+        <w:tab/>
+        <w:t>return value</w:t>
+      </w:r>
+    </w:p>
+    <w:p>
+      <w:pPr>
+        <w:pStyle w:val="PlainText"/>
+        <w:rPr>
+          <w:rFonts w:ascii="Courier New" w:hAnsi="Courier New" w:cs="Courier New"/>
+        </w:rPr>
+      </w:pPr>
+    </w:p>
+    <w:p>
+      <w:pPr>
+        <w:pStyle w:val="PlainText"/>
+        <w:rPr>
+          <w:rFonts w:ascii="Courier New" w:hAnsi="Courier New" w:cs="Courier New"/>
+        </w:rPr>
+      </w:pPr>
+      <w:r>
+        <w:rPr>
+          <w:rFonts w:ascii="Courier New" w:hAnsi="Courier New" w:cs="Courier New"/>
+        </w:rPr>
+        <w:t>When a return statement is reached, no further lines will be run inside of the function.</w:t>
+      </w:r>
+    </w:p>
+    <w:p>
+      <w:pPr>
+        <w:pStyle w:val="PlainText"/>
+        <w:rPr>
+          <w:rFonts w:ascii="Courier New" w:hAnsi="Courier New" w:cs="Courier New"/>
+        </w:rPr>
+      </w:pPr>
+    </w:p>
+    <w:p>
+      <w:pPr>
+        <w:pStyle w:val="PlainText"/>
+        <w:rPr>
+          <w:rFonts w:ascii="Courier New" w:hAnsi="Courier New" w:cs="Courier New"/>
+        </w:rPr>
+      </w:pPr>
+      <w:r>
+        <w:rPr>
+          <w:rFonts w:ascii="Courier New" w:hAnsi="Courier New" w:cs="Courier New"/>
+        </w:rPr>
+        <w:t>To call a subroutine, you write the name of the subroutine with brackets containing any arguments for example:</w:t>
+      </w:r>
+    </w:p>
+    <w:p>
+      <w:pPr>
+        <w:pStyle w:val="PlainText"/>
+        <w:rPr>
+          <w:rFonts w:ascii="Courier New" w:hAnsi="Courier New" w:cs="Courier New"/>
+        </w:rPr>
+      </w:pPr>
+    </w:p>
+    <w:p>
+      <w:pPr>
+        <w:pStyle w:val="PlainText"/>
+        <w:rPr>
+          <w:rFonts w:ascii="Courier New" w:hAnsi="Courier New" w:cs="Courier New"/>
+        </w:rPr>
+      </w:pPr>
+      <w:r>
+        <w:rPr>
+          <w:rFonts w:ascii="Courier New" w:hAnsi="Courier New" w:cs="Courier New"/>
+        </w:rPr>
+        <w:t>def the_function(value):</w:t>
+      </w:r>
+    </w:p>
+    <w:p>
+      <w:pPr>
+        <w:pStyle w:val="PlainText"/>
+        <w:rPr>
+          <w:rFonts w:ascii="Courier New" w:hAnsi="Courier New" w:cs="Courier New"/>
+        </w:rPr>
+      </w:pPr>
+      <w:r>
+        <w:rPr>
+          <w:rFonts w:ascii="Courier New" w:hAnsi="Courier New" w:cs="Courier New"/>
+        </w:rPr>
+        <w:tab/>
+        <w:t>value = value + 1</w:t>
+      </w:r>
+    </w:p>
+    <w:p>
+      <w:pPr>
+        <w:pStyle w:val="PlainText"/>
+        <w:rPr>
+          <w:rFonts w:ascii="Courier New" w:hAnsi="Courier New" w:cs="Courier New"/>
+        </w:rPr>
+      </w:pPr>
+      <w:r>
+        <w:rPr>
+          <w:rFonts w:ascii="Courier New" w:hAnsi="Courier New" w:cs="Courier New"/>
+        </w:rPr>
+        <w:tab/>
+        <w:t>return value</w:t>
+      </w:r>
+    </w:p>
+    <w:p>
+      <w:pPr>
+        <w:pStyle w:val="PlainText"/>
+        <w:rPr>
+          <w:rFonts w:ascii="Courier New" w:hAnsi="Courier New" w:cs="Courier New"/>
+        </w:rPr>
+      </w:pPr>
+    </w:p>
+    <w:p>
+      <w:pPr>
+        <w:pStyle w:val="PlainText"/>
+        <w:rPr>
+          <w:rFonts w:ascii="Courier New" w:hAnsi="Courier New" w:cs="Courier New"/>
+        </w:rPr>
+      </w:pPr>
+      <w:r>
+        <w:rPr>
+          <w:rFonts w:ascii="Courier New" w:hAnsi="Courier New" w:cs="Courier New"/>
+        </w:rPr>
+        <w:t>the_function(1)</w:t>
+      </w:r>
+    </w:p>
+    <w:p>
+      <w:pPr>
+        <w:pStyle w:val="PlainText"/>
+        <w:rPr>
+          <w:rFonts w:ascii="Courier New" w:hAnsi="Courier New" w:cs="Courier New"/>
+        </w:rPr>
+      </w:pPr>
+    </w:p>
+    <w:p>
+      <w:pPr>
+        <w:pStyle w:val="PlainText"/>
+        <w:rPr>
+          <w:rFonts w:ascii="Courier New" w:hAnsi="Courier New" w:cs="Courier New"/>
+        </w:rPr>
+      </w:pPr>
+    </w:p>
+    <w:p>
+      <w:pPr>
+        <w:pStyle w:val="PlainText"/>
+        <w:rPr>
+          <w:rFonts w:ascii="Courier New" w:hAnsi="Courier New" w:cs="Courier New"/>
+        </w:rPr>
+      </w:pPr>
+      <w:r>
+        <w:rPr>
+          <w:rFonts w:ascii="Courier New" w:hAnsi="Courier New" w:cs="Courier New"/>
+        </w:rPr>
+        <w:t>The final line is where the function is called which will return the number 2.</w:t>
+      </w:r>
+    </w:p>
+    <w:p>
+      <w:pPr>
+        <w:pStyle w:val="PlainText"/>
+        <w:rPr>
+          <w:rFonts w:ascii="Courier New" w:hAnsi="Courier New" w:cs="Courier New"/>
+        </w:rPr>
+      </w:pPr>
+    </w:p>
+    <w:p>
+      <w:pPr>
+        <w:pStyle w:val="PlainText"/>
+        <w:rPr>
+          <w:rFonts w:ascii="Courier New" w:hAnsi="Courier New" w:cs="Courier New"/>
+        </w:rPr>
+      </w:pPr>
+      <w:r>
+        <w:rPr>
+          <w:rFonts w:ascii="Courier New" w:hAnsi="Courier New" w:cs="Courier New"/>
+        </w:rPr>
+        <w:t>The print function is used to display text to the console for example</w:t>
+      </w:r>
+    </w:p>
+    <w:p>
+      <w:pPr>
+        <w:pStyle w:val="PlainText"/>
+        <w:rPr>
+          <w:rFonts w:ascii="Courier New" w:hAnsi="Courier New" w:cs="Courier New"/>
+        </w:rPr>
+      </w:pPr>
+    </w:p>
+    <w:p>
+      <w:pPr>
+        <w:pStyle w:val="PlainText"/>
+        <w:rPr>
+          <w:rFonts w:ascii="Courier New" w:hAnsi="Courier New" w:cs="Courier New"/>
+        </w:rPr>
+      </w:pPr>
+      <w:r>
+        <w:rPr>
+          <w:rFonts w:ascii="Courier New" w:hAnsi="Courier New" w:cs="Courier New"/>
+        </w:rPr>
+        <w:t>print(“words”)</w:t>
+      </w:r>
+    </w:p>
+    <w:p>
+      <w:pPr>
+        <w:pStyle w:val="PlainText"/>
+        <w:rPr>
+          <w:rFonts w:ascii="Courier New" w:hAnsi="Courier New" w:cs="Courier New"/>
+        </w:rPr>
+      </w:pPr>
+    </w:p>
+    <w:p>
+      <w:pPr>
+        <w:pStyle w:val="PlainText"/>
+        <w:rPr>
+          <w:rFonts w:ascii="Courier New" w:hAnsi="Courier New" w:cs="Courier New"/>
+        </w:rPr>
+      </w:pPr>
+      <w:r>
+        <w:rPr>
+          <w:rFonts w:ascii="Courier New" w:hAnsi="Courier New" w:cs="Courier New"/>
+        </w:rPr>
+        <w:t>def word_function():</w:t>
+      </w:r>
+    </w:p>
+    <w:p>
+      <w:pPr>
+        <w:pStyle w:val="PlainText"/>
+        <w:rPr>
+          <w:rFonts w:ascii="Courier New" w:hAnsi="Courier New" w:cs="Courier New"/>
+        </w:rPr>
+      </w:pPr>
+      <w:r>
+        <w:rPr>
+          <w:rFonts w:ascii="Courier New" w:hAnsi="Courier New" w:cs="Courier New"/>
+        </w:rPr>
+        <w:tab/>
+        <w:t>return “word</w:t>
+      </w:r>
+      <w:r>
+        <w:rPr>
+          <w:rFonts w:ascii="Courier New" w:hAnsi="Courier New" w:cs="Courier New"/>
+        </w:rPr>
+        <w:t>s</w:t>
+      </w:r>
+      <w:r>
+        <w:rPr>
+          <w:rFonts w:ascii="Courier New" w:hAnsi="Courier New" w:cs="Courier New"/>
+        </w:rPr>
+        <w:t>”</w:t>
+      </w:r>
+    </w:p>
+    <w:p>
+      <w:pPr>
+        <w:pStyle w:val="PlainText"/>
+        <w:rPr>
+          <w:rFonts w:ascii="Courier New" w:hAnsi="Courier New" w:cs="Courier New"/>
+        </w:rPr>
+      </w:pPr>
+    </w:p>
+    <w:p>
+      <w:pPr>
+        <w:pStyle w:val="PlainText"/>
+        <w:rPr>
+          <w:rFonts w:ascii="Courier New" w:hAnsi="Courier New" w:cs="Courier New"/>
+        </w:rPr>
+      </w:pPr>
+      <w:r>
+        <w:rPr>
+          <w:rFonts w:ascii="Courier New" w:hAnsi="Courier New" w:cs="Courier New"/>
+        </w:rPr>
+        <w:t>print(word_function)</w:t>
+      </w:r>
+    </w:p>
+    <w:p>
+      <w:pPr>
+        <w:pStyle w:val="PlainText"/>
+        <w:rPr>
+          <w:rFonts w:ascii="Courier New" w:hAnsi="Courier New" w:cs="Courier New"/>
+        </w:rPr>
+      </w:pPr>
+    </w:p>
+    <w:p>
+      <w:pPr>
+        <w:pStyle w:val="PlainText"/>
+        <w:rPr>
+          <w:rFonts w:ascii="Courier New" w:hAnsi="Courier New" w:cs="Courier New"/>
+        </w:rPr>
+      </w:pPr>
+      <w:r>
+        <w:rPr>
+          <w:rFonts w:ascii="Courier New" w:hAnsi="Courier New" w:cs="Courier New"/>
+        </w:rPr>
+        <w:t>Both print statements will print the word “words” to the console.</w:t>
+      </w:r>
+    </w:p>
+    <w:p>
+      <w:pPr>
+        <w:pStyle w:val="PlainText"/>
+        <w:rPr>
+          <w:rFonts w:ascii="Courier New" w:hAnsi="Courier New" w:cs="Courier New"/>
+        </w:rPr>
+      </w:pPr>
+    </w:p>
+    <w:p>
+      <w:pPr>
+        <w:pStyle w:val="PlainText"/>
+        <w:rPr>
+          <w:rFonts w:ascii="Courier New" w:hAnsi="Courier New" w:cs="Courier New"/>
+          <w:b/>
+          <w:bCs/>
+          <w:u w:val="single"/>
+        </w:rPr>
+      </w:pPr>
+      <w:r>
+        <w:rPr>
+          <w:rFonts w:ascii="Courier New" w:hAnsi="Courier New" w:cs="Courier New"/>
+          <w:b/>
+          <w:bCs/>
+          <w:u w:val="single"/>
+        </w:rPr>
+        <w:t>Dictionaries, inputs and random:</w:t>
+      </w:r>
+    </w:p>
+    <w:p>
+      <w:pPr>
+        <w:pStyle w:val="PlainText"/>
+        <w:rPr>
+          <w:rFonts w:ascii="Courier New" w:hAnsi="Courier New" w:cs="Courier New"/>
+        </w:rPr>
+      </w:pPr>
+    </w:p>
+    <w:p>
+      <w:pPr>
+        <w:pStyle w:val="PlainText"/>
+        <w:rPr>
+          <w:rFonts w:ascii="Courier New" w:hAnsi="Courier New" w:cs="Courier New"/>
+        </w:rPr>
+      </w:pPr>
+      <w:r>
+        <w:rPr>
+          <w:rFonts w:ascii="Courier New" w:hAnsi="Courier New" w:cs="Courier New"/>
+          <w:b/>
+          <w:bCs/>
+        </w:rPr>
+        <w:t xml:space="preserve">Dictionaries </w:t>
+      </w:r>
+      <w:r>
+        <w:rPr>
+          <w:rFonts w:ascii="Courier New" w:hAnsi="Courier New" w:cs="Courier New"/>
+        </w:rPr>
+        <w:t>store data in key value pairs. This is where keys can be listed alongside values which they are set equal to for example:</w:t>
+      </w:r>
+    </w:p>
+    <w:p>
+      <w:pPr>
+        <w:pStyle w:val="PlainText"/>
+        <w:rPr>
+          <w:rFonts w:ascii="Courier New" w:hAnsi="Courier New" w:cs="Courier New"/>
+        </w:rPr>
+      </w:pPr>
+    </w:p>
+    <w:p>
+      <w:pPr>
+        <w:pStyle w:val="PlainText"/>
+        <w:rPr>
+          <w:rFonts w:ascii="Courier New" w:hAnsi="Courier New" w:cs="Courier New"/>
+        </w:rPr>
+      </w:pPr>
+      <w:r>
+        <w:rPr>
+          <w:rFonts w:ascii="Courier New" w:hAnsi="Courier New" w:cs="Courier New"/>
+        </w:rPr>
+        <w:t>dict = {“name”: “beau”, “colour”: “blue”, “age”: 17}</w:t>
+      </w:r>
+    </w:p>
+    <w:p>
+      <w:pPr>
+        <w:pStyle w:val="PlainText"/>
+        <w:rPr>
+          <w:rFonts w:ascii="Courier New" w:hAnsi="Courier New" w:cs="Courier New"/>
+        </w:rPr>
+      </w:pPr>
+    </w:p>
+    <w:p>
+      <w:pPr>
+        <w:pStyle w:val="PlainText"/>
+        <w:rPr>
+          <w:rFonts w:ascii="Courier New" w:hAnsi="Courier New" w:cs="Courier New"/>
+        </w:rPr>
+      </w:pPr>
+      <w:r>
+        <w:rPr>
+          <w:rFonts w:ascii="Courier New" w:hAnsi="Courier New" w:cs="Courier New"/>
+        </w:rPr>
+        <w:t>The value in the pair can refer to a variable or other data structure and data can be retrieved from a dictionary such as in the example:</w:t>
+      </w:r>
+    </w:p>
+    <w:p>
+      <w:pPr>
+        <w:pStyle w:val="PlainText"/>
+        <w:rPr>
+          <w:rFonts w:ascii="Courier New" w:hAnsi="Courier New" w:cs="Courier New"/>
+        </w:rPr>
+      </w:pPr>
+    </w:p>
+    <w:p>
+      <w:pPr>
+        <w:pStyle w:val="PlainText"/>
+        <w:rPr>
+          <w:rFonts w:ascii="Courier New" w:hAnsi="Courier New" w:cs="Courier New"/>
+        </w:rPr>
+      </w:pPr>
+      <w:r>
+        <w:rPr>
+          <w:rFonts w:ascii="Courier New" w:hAnsi="Courier New" w:cs="Courier New"/>
+        </w:rPr>
+        <w:t xml:space="preserve">dict[“name”] </w:t>
+      </w:r>
+    </w:p>
+    <w:p>
+      <w:pPr>
+        <w:pStyle w:val="PlainText"/>
+        <w:rPr>
+          <w:rFonts w:ascii="Courier New" w:hAnsi="Courier New" w:cs="Courier New"/>
+        </w:rPr>
+      </w:pPr>
+    </w:p>
+    <w:p>
+      <w:pPr>
+        <w:pStyle w:val="PlainText"/>
+        <w:rPr>
+          <w:rFonts w:ascii="Courier New" w:hAnsi="Courier New" w:cs="Courier New"/>
+        </w:rPr>
+      </w:pPr>
+      <w:r>
+        <w:rPr>
+          <w:rFonts w:ascii="Courier New" w:hAnsi="Courier New" w:cs="Courier New"/>
+        </w:rPr>
+        <w:t>this will return the string “beau”</w:t>
+      </w:r>
+      <w:r>
+        <w:rPr>
+          <w:rFonts w:ascii="Courier New" w:hAnsi="Courier New" w:cs="Courier New"/>
+        </w:rPr>
+        <w:t xml:space="preserve"> as referring to the key returns the value it is tied to</w:t>
+      </w:r>
+      <w:r>
+        <w:rPr>
+          <w:rFonts w:ascii="Courier New" w:hAnsi="Courier New" w:cs="Courier New"/>
+        </w:rPr>
+        <w:t>.</w:t>
+      </w:r>
+    </w:p>
+    <w:p>
+      <w:pPr>
+        <w:pStyle w:val="PlainText"/>
+        <w:rPr>
+          <w:rFonts w:ascii="Courier New" w:hAnsi="Courier New" w:cs="Courier New"/>
+        </w:rPr>
+      </w:pPr>
+    </w:p>
+    <w:p>
+      <w:pPr>
+        <w:pStyle w:val="PlainText"/>
+        <w:rPr>
+          <w:rFonts w:ascii="Courier New" w:hAnsi="Courier New" w:cs="Courier New"/>
+        </w:rPr>
+      </w:pPr>
+    </w:p>
+    <w:p>
+      <w:pPr>
+        <w:pStyle w:val="PlainText"/>
+        <w:rPr>
+          <w:rFonts w:ascii="Courier New" w:hAnsi="Courier New" w:cs="Courier New"/>
+        </w:rPr>
+      </w:pPr>
+      <w:r>
+        <w:rPr>
+          <w:rFonts w:ascii="Courier New" w:hAnsi="Courier New" w:cs="Courier New"/>
+        </w:rPr>
+        <w:t xml:space="preserve">The </w:t>
+      </w:r>
+      <w:r>
+        <w:rPr>
+          <w:rFonts w:ascii="Courier New" w:hAnsi="Courier New" w:cs="Courier New"/>
+          <w:b/>
+          <w:bCs/>
+        </w:rPr>
+        <w:t>input</w:t>
+      </w:r>
+      <w:r>
+        <w:rPr>
+          <w:rFonts w:ascii="Courier New" w:hAnsi="Courier New" w:cs="Courier New"/>
+        </w:rPr>
+        <w:t xml:space="preserve"> function is used to get a string input from the user which they type for example:</w:t>
+      </w:r>
+    </w:p>
+    <w:p>
+      <w:pPr>
+        <w:pStyle w:val="PlainText"/>
+        <w:rPr>
+          <w:rFonts w:ascii="Courier New" w:hAnsi="Courier New" w:cs="Courier New"/>
+        </w:rPr>
+      </w:pPr>
+    </w:p>
+    <w:p>
+      <w:pPr>
+        <w:pStyle w:val="PlainText"/>
+        <w:rPr>
+          <w:rFonts w:ascii="Courier New" w:hAnsi="Courier New" w:cs="Courier New"/>
+        </w:rPr>
+      </w:pPr>
+      <w:r>
+        <w:rPr>
+          <w:rFonts w:ascii="Courier New" w:hAnsi="Courier New" w:cs="Courier New"/>
+        </w:rPr>
+        <w:t>player_input = input(“Please input something here”)</w:t>
+      </w:r>
+    </w:p>
+    <w:p>
+      <w:pPr>
+        <w:pStyle w:val="PlainText"/>
+        <w:rPr>
+          <w:rFonts w:ascii="Courier New" w:hAnsi="Courier New" w:cs="Courier New"/>
+        </w:rPr>
+      </w:pPr>
+    </w:p>
+    <w:p>
+      <w:pPr>
+        <w:pStyle w:val="PlainText"/>
+        <w:rPr>
+          <w:rFonts w:ascii="Courier New" w:hAnsi="Courier New" w:cs="Courier New"/>
+        </w:rPr>
+      </w:pPr>
+      <w:r>
+        <w:rPr>
+          <w:rFonts w:ascii="Courier New" w:hAnsi="Courier New" w:cs="Courier New"/>
+        </w:rPr>
+        <w:t>where the parameter of the function is printed onto the screen.</w:t>
+      </w:r>
+    </w:p>
+    <w:p>
+      <w:pPr>
+        <w:pStyle w:val="PlainText"/>
+        <w:rPr>
+          <w:rFonts w:ascii="Courier New" w:hAnsi="Courier New" w:cs="Courier New"/>
+        </w:rPr>
+      </w:pPr>
+    </w:p>
+    <w:p>
+      <w:pPr>
+        <w:pStyle w:val="PlainText"/>
+        <w:rPr>
+          <w:rFonts w:ascii="Courier New" w:hAnsi="Courier New" w:cs="Courier New"/>
+        </w:rPr>
+      </w:pPr>
+      <w:r>
+        <w:rPr>
+          <w:rFonts w:ascii="Courier New" w:hAnsi="Courier New" w:cs="Courier New"/>
+        </w:rPr>
+        <w:t xml:space="preserve">Python has a large quantity of libraries which can be linked using the </w:t>
+      </w:r>
+      <w:r>
+        <w:rPr>
+          <w:rFonts w:ascii="Courier New" w:hAnsi="Courier New" w:cs="Courier New"/>
+          <w:b/>
+          <w:bCs/>
+        </w:rPr>
+        <w:t>import</w:t>
+      </w:r>
+      <w:r>
+        <w:rPr>
+          <w:rFonts w:ascii="Courier New" w:hAnsi="Courier New" w:cs="Courier New"/>
+        </w:rPr>
+        <w:t xml:space="preserve"> keyword for example:</w:t>
+      </w:r>
+    </w:p>
+    <w:p>
+      <w:pPr>
+        <w:pStyle w:val="PlainText"/>
+        <w:rPr>
+          <w:rFonts w:ascii="Courier New" w:hAnsi="Courier New" w:cs="Courier New"/>
+        </w:rPr>
+      </w:pPr>
+    </w:p>
+    <w:p>
+      <w:pPr>
+        <w:pStyle w:val="PlainText"/>
+        <w:rPr>
+          <w:rFonts w:ascii="Courier New" w:hAnsi="Courier New" w:cs="Courier New"/>
+        </w:rPr>
+      </w:pPr>
+      <w:r>
+        <w:rPr>
+          <w:rFonts w:ascii="Courier New" w:hAnsi="Courier New" w:cs="Courier New"/>
+        </w:rPr>
+        <w:t>import random</w:t>
+      </w:r>
+    </w:p>
+    <w:p>
+      <w:pPr>
+        <w:pStyle w:val="PlainText"/>
+        <w:rPr>
+          <w:rFonts w:ascii="Courier New" w:hAnsi="Courier New" w:cs="Courier New"/>
+        </w:rPr>
+      </w:pPr>
+    </w:p>
+    <w:p>
+      <w:pPr>
+        <w:pStyle w:val="PlainText"/>
+        <w:rPr>
+          <w:rFonts w:ascii="Courier New" w:hAnsi="Courier New" w:cs="Courier New"/>
+        </w:rPr>
+      </w:pPr>
+      <w:r>
+        <w:rPr>
+          <w:rFonts w:ascii="Courier New" w:hAnsi="Courier New" w:cs="Courier New"/>
+        </w:rPr>
+        <w:t>which imports the “random” library.</w:t>
+      </w:r>
+      <w:r>
+        <w:rPr>
+          <w:rFonts w:ascii="Courier New" w:hAnsi="Courier New" w:cs="Courier New"/>
+        </w:rPr>
+        <w:t xml:space="preserve"> The random library can be used to generate random numbers or random indexes. </w:t>
+      </w:r>
+    </w:p>
+    <w:p>
+      <w:pPr>
+        <w:pStyle w:val="PlainText"/>
+        <w:rPr>
+          <w:rFonts w:ascii="Courier New" w:hAnsi="Courier New" w:cs="Courier New"/>
+        </w:rPr>
+      </w:pPr>
+    </w:p>
+    <w:p>
+      <w:pPr>
+        <w:pStyle w:val="PlainText"/>
+        <w:rPr>
+          <w:rFonts w:ascii="Courier New" w:hAnsi="Courier New" w:cs="Courier New"/>
+          <w:b/>
+          <w:bCs/>
+          <w:u w:val="single"/>
+        </w:rPr>
+      </w:pPr>
+      <w:r>
+        <w:rPr>
+          <w:rFonts w:ascii="Courier New" w:hAnsi="Courier New" w:cs="Courier New"/>
+          <w:b/>
+          <w:bCs/>
+          <w:u w:val="single"/>
+        </w:rPr>
+        <w:t>Lists and selection:</w:t>
+      </w:r>
+    </w:p>
+    <w:p>
+      <w:pPr>
+        <w:pStyle w:val="PlainText"/>
+        <w:rPr>
+          <w:rFonts w:ascii="Courier New" w:hAnsi="Courier New" w:cs="Courier New"/>
+          <w:b/>
+          <w:bCs/>
+          <w:u w:val="single"/>
+        </w:rPr>
+      </w:pPr>
+    </w:p>
+    <w:p>
+      <w:pPr>
+        <w:pStyle w:val="PlainText"/>
+        <w:rPr>
+          <w:rFonts w:ascii="Courier New" w:hAnsi="Courier New" w:cs="Courier New"/>
+        </w:rPr>
+      </w:pPr>
+      <w:r>
+        <w:rPr>
+          <w:rFonts w:ascii="Courier New" w:hAnsi="Courier New" w:cs="Courier New"/>
+        </w:rPr>
+        <w:t xml:space="preserve">A </w:t>
+      </w:r>
+      <w:r>
+        <w:rPr>
+          <w:rFonts w:ascii="Courier New" w:hAnsi="Courier New" w:cs="Courier New"/>
+          <w:b/>
+          <w:bCs/>
+        </w:rPr>
+        <w:t>list</w:t>
+      </w:r>
+      <w:r>
+        <w:rPr>
+          <w:rFonts w:ascii="Courier New" w:hAnsi="Courier New" w:cs="Courier New"/>
+        </w:rPr>
+        <w:t xml:space="preserve"> </w:t>
+      </w:r>
+      <w:r>
+        <w:rPr>
+          <w:rFonts w:ascii="Courier New" w:hAnsi="Courier New" w:cs="Courier New"/>
+        </w:rPr>
+        <w:t>is used to store multiple items of data of the same data type for example</w:t>
+      </w:r>
+    </w:p>
+    <w:p>
+      <w:pPr>
+        <w:pStyle w:val="PlainText"/>
+        <w:rPr>
+          <w:rFonts w:ascii="Courier New" w:hAnsi="Courier New" w:cs="Courier New"/>
+        </w:rPr>
+      </w:pPr>
+    </w:p>
+    <w:p>
+      <w:pPr>
+        <w:pStyle w:val="PlainText"/>
+        <w:rPr>
+          <w:rFonts w:ascii="Courier New" w:hAnsi="Courier New" w:cs="Courier New"/>
+        </w:rPr>
+      </w:pPr>
+      <w:r>
+        <w:rPr>
+          <w:rFonts w:ascii="Courier New" w:hAnsi="Courier New" w:cs="Courier New"/>
+        </w:rPr>
+        <w:t>the_list = [“name1”, “name2”, “name3”]</w:t>
+      </w:r>
+    </w:p>
+    <w:p>
+      <w:pPr>
+        <w:pStyle w:val="PlainText"/>
+        <w:rPr>
+          <w:rFonts w:ascii="Courier New" w:hAnsi="Courier New" w:cs="Courier New"/>
+        </w:rPr>
+      </w:pPr>
+    </w:p>
+    <w:p>
+      <w:pPr>
+        <w:pStyle w:val="PlainText"/>
+        <w:rPr>
+          <w:rFonts w:ascii="Courier New" w:hAnsi="Courier New" w:cs="Courier New"/>
+        </w:rPr>
+      </w:pPr>
+      <w:r>
+        <w:rPr>
+          <w:rFonts w:ascii="Courier New" w:hAnsi="Courier New" w:cs="Courier New"/>
+        </w:rPr>
+        <w:t>To generate a random item from a list you would do:</w:t>
+      </w:r>
+    </w:p>
+    <w:p>
+      <w:pPr>
+        <w:pStyle w:val="PlainText"/>
+        <w:rPr>
+          <w:rFonts w:ascii="Courier New" w:hAnsi="Courier New" w:cs="Courier New"/>
+        </w:rPr>
+      </w:pPr>
+    </w:p>
+    <w:p>
+      <w:pPr>
+        <w:pStyle w:val="PlainText"/>
+        <w:rPr>
+          <w:rFonts w:ascii="Courier New" w:hAnsi="Courier New" w:cs="Courier New"/>
+        </w:rPr>
+      </w:pPr>
+      <w:r>
+        <w:rPr>
+          <w:rFonts w:ascii="Courier New" w:hAnsi="Courier New" w:cs="Courier New"/>
+        </w:rPr>
+        <w:t>random_choice = random.choice(the_list)</w:t>
+      </w:r>
+    </w:p>
+    <w:p>
+      <w:pPr>
+        <w:pStyle w:val="PlainText"/>
+        <w:rPr>
+          <w:rFonts w:ascii="Courier New" w:hAnsi="Courier New" w:cs="Courier New"/>
+        </w:rPr>
+      </w:pPr>
+    </w:p>
+    <w:p>
+      <w:pPr>
+        <w:pStyle w:val="PlainText"/>
+        <w:rPr>
+          <w:rFonts w:ascii="Courier New" w:hAnsi="Courier New" w:cs="Courier New"/>
+        </w:rPr>
+      </w:pPr>
+      <w:r>
+        <w:rPr>
+          <w:rFonts w:ascii="Courier New" w:hAnsi="Courier New" w:cs="Courier New"/>
+          <w:b/>
+          <w:bCs/>
+        </w:rPr>
+        <w:t>If statements</w:t>
+      </w:r>
+      <w:r>
+        <w:rPr>
+          <w:rFonts w:ascii="Courier New" w:hAnsi="Courier New" w:cs="Courier New"/>
+        </w:rPr>
+        <w:t xml:space="preserve"> are a form of selection which checks a given condition, and if the condition is true then it will run a segment of code and if it is false then it will not run the segment</w:t>
+      </w:r>
+      <w:r>
+        <w:rPr>
+          <w:rFonts w:ascii="Courier New" w:hAnsi="Courier New" w:cs="Courier New"/>
+        </w:rPr>
+        <w:t>.</w:t>
+      </w:r>
+      <w:r>
+        <w:rPr>
+          <w:rFonts w:ascii="Courier New" w:hAnsi="Courier New" w:cs="Courier New"/>
+        </w:rPr>
+        <w:t xml:space="preserve"> </w:t>
+      </w:r>
+      <w:r>
+        <w:rPr>
+          <w:rFonts w:ascii="Courier New" w:hAnsi="Courier New" w:cs="Courier New"/>
+        </w:rPr>
+        <w:t>E</w:t>
+      </w:r>
+      <w:r>
+        <w:rPr>
+          <w:rFonts w:ascii="Courier New" w:hAnsi="Courier New" w:cs="Courier New"/>
+        </w:rPr>
+        <w:t>lse statements can also be used to run a section of code if previous if statements are false.</w:t>
+      </w:r>
+      <w:r>
+        <w:rPr>
+          <w:rFonts w:ascii="Courier New" w:hAnsi="Courier New" w:cs="Courier New"/>
+        </w:rPr>
+        <w:t xml:space="preserve"> Elif statements are used to combine else if together which will run the segment of code if the previous if statements are false and if the new given statement is met.</w:t>
+      </w:r>
+      <w:r>
+        <w:rPr>
+          <w:rFonts w:ascii="Courier New" w:hAnsi="Courier New" w:cs="Courier New"/>
+        </w:rPr>
+        <w:t xml:space="preserve"> For example:</w:t>
+      </w:r>
+    </w:p>
+    <w:p>
+      <w:pPr>
+        <w:pStyle w:val="PlainText"/>
+        <w:rPr>
+          <w:rFonts w:ascii="Courier New" w:hAnsi="Courier New" w:cs="Courier New"/>
+        </w:rPr>
+      </w:pPr>
+    </w:p>
+    <w:p>
+      <w:pPr>
+        <w:pStyle w:val="PlainText"/>
+        <w:rPr>
+          <w:rFonts w:ascii="Courier New" w:hAnsi="Courier New" w:cs="Courier New"/>
+        </w:rPr>
+      </w:pPr>
+      <w:r>
+        <w:rPr>
+          <w:rFonts w:ascii="Courier New" w:hAnsi="Courier New" w:cs="Courier New"/>
+        </w:rPr>
+        <w:t>number1 = 4</w:t>
+      </w:r>
+    </w:p>
+    <w:p>
+      <w:pPr>
+        <w:pStyle w:val="PlainText"/>
+        <w:rPr>
+          <w:rFonts w:ascii="Courier New" w:hAnsi="Courier New" w:cs="Courier New"/>
+        </w:rPr>
+      </w:pPr>
+      <w:r>
+        <w:rPr>
+          <w:rFonts w:ascii="Courier New" w:hAnsi="Courier New" w:cs="Courier New"/>
+        </w:rPr>
+        <w:t>number2 = 5</w:t>
+      </w:r>
+    </w:p>
+    <w:p>
+      <w:pPr>
+        <w:pStyle w:val="PlainText"/>
+        <w:rPr>
+          <w:rFonts w:ascii="Courier New" w:hAnsi="Courier New" w:cs="Courier New"/>
+        </w:rPr>
+      </w:pPr>
+      <w:r>
+        <w:rPr>
+          <w:rFonts w:ascii="Courier New" w:hAnsi="Courier New" w:cs="Courier New"/>
+        </w:rPr>
+        <w:t xml:space="preserve">if </w:t>
+      </w:r>
+      <w:r>
+        <w:rPr>
+          <w:rFonts w:ascii="Courier New" w:hAnsi="Courier New" w:cs="Courier New"/>
+        </w:rPr>
+        <w:t>number1</w:t>
+      </w:r>
+      <w:r>
+        <w:rPr>
+          <w:rFonts w:ascii="Courier New" w:hAnsi="Courier New" w:cs="Courier New"/>
+        </w:rPr>
+        <w:t xml:space="preserve"> &gt; </w:t>
+      </w:r>
+      <w:r>
+        <w:rPr>
+          <w:rFonts w:ascii="Courier New" w:hAnsi="Courier New" w:cs="Courier New"/>
+        </w:rPr>
+        <w:t>number2</w:t>
+      </w:r>
+      <w:r>
+        <w:rPr>
+          <w:rFonts w:ascii="Courier New" w:hAnsi="Courier New" w:cs="Courier New"/>
+        </w:rPr>
+        <w:t>:</w:t>
+      </w:r>
+    </w:p>
+    <w:p>
+      <w:pPr>
+        <w:pStyle w:val="PlainText"/>
+        <w:rPr>
+          <w:rFonts w:ascii="Courier New" w:hAnsi="Courier New" w:cs="Courier New"/>
+        </w:rPr>
+      </w:pPr>
+      <w:r>
+        <w:rPr>
+          <w:rFonts w:ascii="Courier New" w:hAnsi="Courier New" w:cs="Courier New"/>
+        </w:rPr>
+        <w:lastRenderedPageBreak/>
+        <w:t xml:space="preserve">    print(</w:t>
+      </w:r>
+      <w:r>
+        <w:rPr>
+          <w:rFonts w:ascii="Courier New" w:hAnsi="Courier New" w:cs="Courier New"/>
+        </w:rPr>
+        <w:t>number1 + “ &gt; ” + number2</w:t>
+      </w:r>
+      <w:r>
+        <w:rPr>
+          <w:rFonts w:ascii="Courier New" w:hAnsi="Courier New" w:cs="Courier New"/>
+        </w:rPr>
+        <w:t>)</w:t>
+      </w:r>
+    </w:p>
+    <w:p>
+      <w:pPr>
+        <w:pStyle w:val="PlainText"/>
+        <w:rPr>
+          <w:rFonts w:ascii="Courier New" w:hAnsi="Courier New" w:cs="Courier New"/>
+        </w:rPr>
+      </w:pPr>
+      <w:r>
+        <w:rPr>
+          <w:rFonts w:ascii="Courier New" w:hAnsi="Courier New" w:cs="Courier New"/>
+        </w:rPr>
+        <w:t>elif number1 &lt; number2:</w:t>
+      </w:r>
+    </w:p>
+    <w:p>
+      <w:pPr>
+        <w:pStyle w:val="PlainText"/>
+        <w:rPr>
+          <w:rFonts w:ascii="Courier New" w:hAnsi="Courier New" w:cs="Courier New"/>
+        </w:rPr>
+      </w:pPr>
+      <w:r>
+        <w:rPr>
+          <w:rFonts w:ascii="Courier New" w:hAnsi="Courier New" w:cs="Courier New"/>
+        </w:rPr>
+        <w:t xml:space="preserve">    </w:t>
+      </w:r>
+      <w:r>
+        <w:rPr>
+          <w:rFonts w:ascii="Courier New" w:hAnsi="Courier New" w:cs="Courier New"/>
+        </w:rPr>
+        <w:t xml:space="preserve">print(number1 + “ </w:t>
+      </w:r>
+      <w:r>
+        <w:rPr>
+          <w:rFonts w:ascii="Courier New" w:hAnsi="Courier New" w:cs="Courier New"/>
+        </w:rPr>
+        <w:t>&lt;</w:t>
+      </w:r>
+      <w:r>
+        <w:rPr>
+          <w:rFonts w:ascii="Courier New" w:hAnsi="Courier New" w:cs="Courier New"/>
+        </w:rPr>
+        <w:t xml:space="preserve"> ” + number2)</w:t>
+      </w:r>
+    </w:p>
+    <w:p>
+      <w:pPr>
+        <w:pStyle w:val="PlainText"/>
+        <w:rPr>
+          <w:rFonts w:ascii="Courier New" w:hAnsi="Courier New" w:cs="Courier New"/>
+        </w:rPr>
+      </w:pPr>
+      <w:r>
+        <w:rPr>
+          <w:rFonts w:ascii="Courier New" w:hAnsi="Courier New" w:cs="Courier New"/>
+        </w:rPr>
+        <w:t>else:</w:t>
+      </w:r>
+    </w:p>
+    <w:p>
+      <w:pPr>
+        <w:pStyle w:val="PlainText"/>
+        <w:rPr>
+          <w:rFonts w:ascii="Courier New" w:hAnsi="Courier New" w:cs="Courier New"/>
+        </w:rPr>
+      </w:pPr>
+      <w:r>
+        <w:rPr>
+          <w:rFonts w:ascii="Courier New" w:hAnsi="Courier New" w:cs="Courier New"/>
+        </w:rPr>
+        <w:t xml:space="preserve">    </w:t>
+      </w:r>
+      <w:r>
+        <w:rPr>
+          <w:rFonts w:ascii="Courier New" w:hAnsi="Courier New" w:cs="Courier New"/>
+        </w:rPr>
+        <w:t xml:space="preserve">print(number1 + “ </w:t>
+      </w:r>
+      <w:r>
+        <w:rPr>
+          <w:rFonts w:ascii="Courier New" w:hAnsi="Courier New" w:cs="Courier New"/>
+        </w:rPr>
+        <w:t>=</w:t>
+      </w:r>
+      <w:r>
+        <w:rPr>
+          <w:rFonts w:ascii="Courier New" w:hAnsi="Courier New" w:cs="Courier New"/>
+        </w:rPr>
+        <w:t xml:space="preserve"> ” + number2)</w:t>
+      </w:r>
+    </w:p>
+    <w:p>
+      <w:pPr>
+        <w:pStyle w:val="PlainText"/>
+        <w:rPr>
+          <w:rFonts w:ascii="Courier New" w:hAnsi="Courier New" w:cs="Courier New"/>
+        </w:rPr>
+      </w:pPr>
+    </w:p>
+    <w:p>
+      <w:pPr>
+        <w:pStyle w:val="PlainText"/>
+        <w:rPr>
+          <w:rFonts w:ascii="Courier New" w:hAnsi="Courier New" w:cs="Courier New"/>
+        </w:rPr>
+      </w:pPr>
+    </w:p>
+    <w:p>
+      <w:pPr>
+        <w:pStyle w:val="PlainText"/>
+        <w:rPr>
+          <w:rFonts w:ascii="Courier New" w:hAnsi="Courier New" w:cs="Courier New"/>
+        </w:rPr>
+      </w:pPr>
+    </w:p>
+    <w:p>
+      <w:pPr>
+        <w:pStyle w:val="PlainText"/>
+        <w:rPr>
+          <w:rFonts w:ascii="Courier New" w:hAnsi="Courier New" w:cs="Courier New"/>
+        </w:rPr>
+      </w:pPr>
+      <w:r>
+        <w:rPr>
+          <w:rFonts w:ascii="Courier New" w:hAnsi="Courier New" w:cs="Courier New"/>
+        </w:rPr>
+        <w:t>which will print “</w:t>
+      </w:r>
+      <w:r>
+        <w:rPr>
+          <w:rFonts w:ascii="Courier New" w:hAnsi="Courier New" w:cs="Courier New"/>
+        </w:rPr>
+        <w:t>4 &lt; 5</w:t>
+      </w:r>
+      <w:r>
+        <w:rPr>
+          <w:rFonts w:ascii="Courier New" w:hAnsi="Courier New" w:cs="Courier New"/>
+        </w:rPr>
+        <w:t>” as 5 is greater than 4</w:t>
+      </w:r>
+      <w:r>
+        <w:rPr>
+          <w:rFonts w:ascii="Courier New" w:hAnsi="Courier New" w:cs="Courier New"/>
+        </w:rPr>
+        <w:t xml:space="preserve"> which is the code inside of the elif</w:t>
+      </w:r>
+      <w:r>
+        <w:rPr>
+          <w:rFonts w:ascii="Courier New" w:hAnsi="Courier New" w:cs="Courier New"/>
+        </w:rPr>
+        <w:t>.</w:t>
+      </w:r>
+    </w:p>
+    <w:p>
+      <w:pPr>
+        <w:pStyle w:val="PlainText"/>
+        <w:rPr>
+          <w:rFonts w:ascii="Courier New" w:hAnsi="Courier New" w:cs="Courier New"/>
+        </w:rPr>
+      </w:pPr>
+    </w:p>
+    <w:p>
+      <w:pPr>
+        <w:pStyle w:val="PlainText"/>
+        <w:rPr>
+          <w:rFonts w:ascii="Courier New" w:hAnsi="Courier New" w:cs="Courier New"/>
+        </w:rPr>
+      </w:pPr>
+      <w:r>
+        <w:rPr>
+          <w:rFonts w:ascii="Courier New" w:hAnsi="Courier New" w:cs="Courier New"/>
+        </w:rPr>
+        <w:t xml:space="preserve">The </w:t>
+      </w:r>
+      <w:r>
+        <w:rPr>
+          <w:rFonts w:ascii="Courier New" w:hAnsi="Courier New" w:cs="Courier New"/>
+          <w:b/>
+          <w:bCs/>
+        </w:rPr>
+        <w:t>comparison operators</w:t>
+      </w:r>
+      <w:r>
+        <w:rPr>
+          <w:rFonts w:ascii="Courier New" w:hAnsi="Courier New" w:cs="Courier New"/>
+        </w:rPr>
+        <w:t xml:space="preserve"> that can be used in python are:</w:t>
+      </w:r>
+    </w:p>
+    <w:p>
+      <w:pPr>
+        <w:pStyle w:val="PlainText"/>
+        <w:rPr>
+          <w:rFonts w:ascii="Courier New" w:hAnsi="Courier New" w:cs="Courier New"/>
+        </w:rPr>
+      </w:pPr>
+    </w:p>
+    <w:p>
+      <w:pPr>
+        <w:pStyle w:val="PlainText"/>
+        <w:rPr>
+          <w:rFonts w:ascii="Courier New" w:hAnsi="Courier New" w:cs="Courier New"/>
+        </w:rPr>
+      </w:pPr>
+      <w:r>
+        <w:rPr>
+          <w:rFonts w:ascii="Courier New" w:hAnsi="Courier New" w:cs="Courier New"/>
+        </w:rPr>
+        <w:t>== which is true if both items are the same.</w:t>
+      </w:r>
+    </w:p>
+    <w:p>
+      <w:pPr>
+        <w:pStyle w:val="PlainText"/>
+        <w:rPr>
+          <w:rFonts w:ascii="Courier New" w:hAnsi="Courier New" w:cs="Courier New"/>
+        </w:rPr>
+      </w:pPr>
+      <w:r>
+        <w:rPr>
+          <w:rFonts w:ascii="Courier New" w:hAnsi="Courier New" w:cs="Courier New"/>
+        </w:rPr>
+        <w:t>!</w:t>
+      </w:r>
+      <w:r>
+        <w:rPr>
+          <w:rFonts w:ascii="Courier New" w:hAnsi="Courier New" w:cs="Courier New"/>
+        </w:rPr>
+        <w:t>= which is true if both items are NOT the same.</w:t>
+      </w:r>
+    </w:p>
+    <w:p>
+      <w:pPr>
+        <w:pStyle w:val="PlainText"/>
+        <w:rPr>
+          <w:rFonts w:ascii="Courier New" w:hAnsi="Courier New" w:cs="Courier New"/>
+        </w:rPr>
+      </w:pPr>
+      <w:r>
+        <w:rPr>
+          <w:rFonts w:ascii="Courier New" w:hAnsi="Courier New" w:cs="Courier New"/>
+        </w:rPr>
+        <w:t>&gt; which is true if the left item is greater than the right item.</w:t>
+      </w:r>
+    </w:p>
+    <w:p>
+      <w:pPr>
+        <w:pStyle w:val="PlainText"/>
+        <w:rPr>
+          <w:rFonts w:ascii="Courier New" w:hAnsi="Courier New" w:cs="Courier New"/>
+        </w:rPr>
+      </w:pPr>
+      <w:r>
+        <w:rPr>
+          <w:rFonts w:ascii="Courier New" w:hAnsi="Courier New" w:cs="Courier New"/>
+        </w:rPr>
+        <w:t>&lt;</w:t>
+      </w:r>
+      <w:r>
+        <w:rPr>
+          <w:rFonts w:ascii="Courier New" w:hAnsi="Courier New" w:cs="Courier New"/>
+        </w:rPr>
+        <w:t xml:space="preserve"> which is true if the </w:t>
+      </w:r>
+      <w:r>
+        <w:rPr>
+          <w:rFonts w:ascii="Courier New" w:hAnsi="Courier New" w:cs="Courier New"/>
+        </w:rPr>
+        <w:t>right</w:t>
+      </w:r>
+      <w:r>
+        <w:rPr>
+          <w:rFonts w:ascii="Courier New" w:hAnsi="Courier New" w:cs="Courier New"/>
+        </w:rPr>
+        <w:t xml:space="preserve"> item is greater than the</w:t>
+      </w:r>
+      <w:r>
+        <w:rPr>
+          <w:rFonts w:ascii="Courier New" w:hAnsi="Courier New" w:cs="Courier New"/>
+        </w:rPr>
+        <w:t xml:space="preserve"> left</w:t>
+      </w:r>
+      <w:r>
+        <w:rPr>
+          <w:rFonts w:ascii="Courier New" w:hAnsi="Courier New" w:cs="Courier New"/>
+        </w:rPr>
+        <w:t xml:space="preserve"> item.</w:t>
+      </w:r>
+    </w:p>
+    <w:p>
+      <w:pPr>
+        <w:pStyle w:val="PlainText"/>
+        <w:rPr>
+          <w:rFonts w:ascii="Courier New" w:hAnsi="Courier New" w:cs="Courier New"/>
+        </w:rPr>
+      </w:pPr>
+      <w:r>
+        <w:rPr>
+          <w:rFonts w:ascii="Courier New" w:hAnsi="Courier New" w:cs="Courier New"/>
+        </w:rPr>
+        <w:t>&gt;</w:t>
+      </w:r>
+      <w:r>
+        <w:rPr>
+          <w:rFonts w:ascii="Courier New" w:hAnsi="Courier New" w:cs="Courier New"/>
+        </w:rPr>
+        <w:t>=</w:t>
+      </w:r>
+      <w:r>
+        <w:rPr>
+          <w:rFonts w:ascii="Courier New" w:hAnsi="Courier New" w:cs="Courier New"/>
+        </w:rPr>
+        <w:t xml:space="preserve"> which is true if the left item is greater than </w:t>
+      </w:r>
+      <w:r>
+        <w:rPr>
+          <w:rFonts w:ascii="Courier New" w:hAnsi="Courier New" w:cs="Courier New"/>
+        </w:rPr>
+        <w:t xml:space="preserve">or equal to </w:t>
+      </w:r>
+      <w:r>
+        <w:rPr>
+          <w:rFonts w:ascii="Courier New" w:hAnsi="Courier New" w:cs="Courier New"/>
+        </w:rPr>
+        <w:t>the right item.</w:t>
+      </w:r>
+    </w:p>
+    <w:p>
+      <w:pPr>
+        <w:pStyle w:val="PlainText"/>
+        <w:rPr>
+          <w:rFonts w:ascii="Courier New" w:hAnsi="Courier New" w:cs="Courier New"/>
+        </w:rPr>
+      </w:pPr>
+      <w:r>
+        <w:rPr>
+          <w:rFonts w:ascii="Courier New" w:hAnsi="Courier New" w:cs="Courier New"/>
+        </w:rPr>
+        <w:t>&lt;</w:t>
+      </w:r>
+      <w:r>
+        <w:rPr>
+          <w:rFonts w:ascii="Courier New" w:hAnsi="Courier New" w:cs="Courier New"/>
+        </w:rPr>
+        <w:t>=</w:t>
+      </w:r>
+      <w:r>
+        <w:rPr>
+          <w:rFonts w:ascii="Courier New" w:hAnsi="Courier New" w:cs="Courier New"/>
+        </w:rPr>
+        <w:t xml:space="preserve"> which is true if the right item is greater than</w:t>
+      </w:r>
+      <w:r>
+        <w:rPr>
+          <w:rFonts w:ascii="Courier New" w:hAnsi="Courier New" w:cs="Courier New"/>
+        </w:rPr>
+        <w:t xml:space="preserve"> or equal to</w:t>
+      </w:r>
+      <w:r>
+        <w:rPr>
+          <w:rFonts w:ascii="Courier New" w:hAnsi="Courier New" w:cs="Courier New"/>
+        </w:rPr>
+        <w:t xml:space="preserve"> the left item.</w:t>
+      </w:r>
+    </w:p>
+    <w:p>
+      <w:pPr>
+        <w:pStyle w:val="PlainText"/>
+        <w:rPr>
+          <w:rFonts w:ascii="Courier New" w:hAnsi="Courier New" w:cs="Courier New"/>
+        </w:rPr>
+      </w:pPr>
+    </w:p>
+    <w:p>
+      <w:pPr>
+        <w:pStyle w:val="PlainText"/>
+        <w:rPr>
+          <w:rFonts w:ascii="Courier New" w:hAnsi="Courier New" w:cs="Courier New"/>
+        </w:rPr>
+      </w:pPr>
+      <w:r>
+        <w:rPr>
+          <w:rFonts w:ascii="Courier New" w:hAnsi="Courier New" w:cs="Courier New"/>
+        </w:rPr>
+        <w:t xml:space="preserve">The </w:t>
+      </w:r>
+      <w:r>
+        <w:rPr>
+          <w:rFonts w:ascii="Courier New" w:hAnsi="Courier New" w:cs="Courier New"/>
+          <w:b/>
+          <w:bCs/>
+        </w:rPr>
+        <w:t>Boolean operators</w:t>
+      </w:r>
+      <w:r>
+        <w:rPr>
+          <w:rFonts w:ascii="Courier New" w:hAnsi="Courier New" w:cs="Courier New"/>
+        </w:rPr>
+        <w:t xml:space="preserve"> that can be used in python are:</w:t>
+      </w:r>
+    </w:p>
+    <w:p>
+      <w:pPr>
+        <w:pStyle w:val="PlainText"/>
+        <w:rPr>
+          <w:rFonts w:ascii="Courier New" w:hAnsi="Courier New" w:cs="Courier New"/>
+        </w:rPr>
+      </w:pPr>
+    </w:p>
+    <w:p>
+      <w:pPr>
+        <w:pStyle w:val="PlainText"/>
+        <w:rPr>
+          <w:rFonts w:ascii="Courier New" w:hAnsi="Courier New" w:cs="Courier New"/>
+        </w:rPr>
+      </w:pPr>
+      <w:r>
+        <w:rPr>
+          <w:rFonts w:ascii="Courier New" w:hAnsi="Courier New" w:cs="Courier New"/>
+          <w:b/>
+          <w:bCs/>
+        </w:rPr>
+        <w:t>and</w:t>
+      </w:r>
+      <w:r>
+        <w:rPr>
+          <w:rFonts w:ascii="Courier New" w:hAnsi="Courier New" w:cs="Courier New"/>
+        </w:rPr>
+        <w:t xml:space="preserve"> which is true if both statements are true.</w:t>
+      </w:r>
+    </w:p>
+    <w:p>
+      <w:pPr>
+        <w:pStyle w:val="PlainText"/>
+        <w:rPr>
+          <w:rFonts w:ascii="Courier New" w:hAnsi="Courier New" w:cs="Courier New"/>
+        </w:rPr>
+      </w:pPr>
+      <w:r>
+        <w:rPr>
+          <w:rFonts w:ascii="Courier New" w:hAnsi="Courier New" w:cs="Courier New"/>
+          <w:b/>
+          <w:bCs/>
+        </w:rPr>
+        <w:t>or</w:t>
+      </w:r>
+      <w:r>
+        <w:rPr>
+          <w:rFonts w:ascii="Courier New" w:hAnsi="Courier New" w:cs="Courier New"/>
+          <w:b/>
+          <w:bCs/>
+        </w:rPr>
+        <w:t xml:space="preserve"> </w:t>
+      </w:r>
+      <w:r>
+        <w:rPr>
+          <w:rFonts w:ascii="Courier New" w:hAnsi="Courier New" w:cs="Courier New"/>
+        </w:rPr>
+        <w:t>which is true if at least one of the statements are true.</w:t>
+      </w:r>
+    </w:p>
+    <w:p>
+      <w:pPr>
+        <w:pStyle w:val="PlainText"/>
+        <w:rPr>
+          <w:rFonts w:ascii="Courier New" w:hAnsi="Courier New" w:cs="Courier New"/>
+        </w:rPr>
+      </w:pPr>
+      <w:r>
+        <w:rPr>
+          <w:rFonts w:ascii="Courier New" w:hAnsi="Courier New" w:cs="Courier New"/>
+          <w:b/>
+          <w:bCs/>
+        </w:rPr>
+        <w:t>not</w:t>
+      </w:r>
+      <w:r>
+        <w:rPr>
+          <w:rFonts w:ascii="Courier New" w:hAnsi="Courier New" w:cs="Courier New"/>
+        </w:rPr>
+        <w:t xml:space="preserve"> which is true if the single statement is false (and false if the single statement is true).</w:t>
+      </w:r>
+    </w:p>
+    <w:p>
+      <w:pPr>
+        <w:pStyle w:val="PlainText"/>
+        <w:rPr>
+          <w:rFonts w:ascii="Courier New" w:hAnsi="Courier New" w:cs="Courier New"/>
+        </w:rPr>
+      </w:pPr>
+    </w:p>
+    <w:p>
+      <w:pPr>
+        <w:pStyle w:val="PlainText"/>
+        <w:rPr>
+          <w:rFonts w:ascii="Courier New" w:hAnsi="Courier New" w:cs="Courier New"/>
+        </w:rPr>
+      </w:pPr>
+      <w:r>
+        <w:rPr>
+          <w:rFonts w:ascii="Courier New" w:hAnsi="Courier New" w:cs="Courier New"/>
+        </w:rPr>
+        <w:t xml:space="preserve">It is possible to use </w:t>
+      </w:r>
+      <w:r>
+        <w:rPr>
+          <w:rFonts w:ascii="Courier New" w:hAnsi="Courier New" w:cs="Courier New"/>
+          <w:b/>
+          <w:bCs/>
+        </w:rPr>
+        <w:t>nested if statements</w:t>
+      </w:r>
+      <w:r>
+        <w:rPr>
+          <w:rFonts w:ascii="Courier New" w:hAnsi="Courier New" w:cs="Courier New"/>
+        </w:rPr>
+        <w:t xml:space="preserve"> to run a section of code only if a condition is met and then if a second condition is also met. For example:</w:t>
+      </w:r>
+    </w:p>
+    <w:p>
+      <w:pPr>
+        <w:pStyle w:val="PlainText"/>
+        <w:rPr>
+          <w:rFonts w:ascii="Courier New" w:hAnsi="Courier New" w:cs="Courier New"/>
+        </w:rPr>
+      </w:pPr>
+    </w:p>
+    <w:p>
+      <w:pPr>
+        <w:pStyle w:val="PlainText"/>
+        <w:rPr>
+          <w:rFonts w:ascii="Courier New" w:hAnsi="Courier New" w:cs="Courier New"/>
+        </w:rPr>
+      </w:pPr>
+      <w:r>
+        <w:rPr>
+          <w:rFonts w:ascii="Courier New" w:hAnsi="Courier New" w:cs="Courier New"/>
+        </w:rPr>
+        <w:t>if player == “rock”:</w:t>
+      </w:r>
+    </w:p>
+    <w:p>
+      <w:pPr>
+        <w:pStyle w:val="PlainText"/>
+        <w:rPr>
+          <w:rFonts w:ascii="Courier New" w:hAnsi="Courier New" w:cs="Courier New"/>
+        </w:rPr>
+      </w:pPr>
+      <w:r>
+        <w:rPr>
+          <w:rFonts w:ascii="Courier New" w:hAnsi="Courier New" w:cs="Courier New"/>
+        </w:rPr>
+        <w:tab/>
+        <w:t>if computer == “paper”:</w:t>
+      </w:r>
+    </w:p>
+    <w:p>
+      <w:pPr>
+        <w:pStyle w:val="PlainText"/>
+        <w:rPr>
+          <w:rFonts w:ascii="Courier New" w:hAnsi="Courier New" w:cs="Courier New"/>
+        </w:rPr>
+      </w:pPr>
+      <w:r>
+        <w:rPr>
+          <w:rFonts w:ascii="Courier New" w:hAnsi="Courier New" w:cs="Courier New"/>
+        </w:rPr>
+        <w:tab/>
+      </w:r>
+      <w:r>
+        <w:rPr>
+          <w:rFonts w:ascii="Courier New" w:hAnsi="Courier New" w:cs="Courier New"/>
+        </w:rPr>
+        <w:tab/>
+        <w:t>print(“You lose”)</w:t>
+      </w:r>
+    </w:p>
+    <w:p>
+      <w:pPr>
+        <w:pStyle w:val="PlainText"/>
+        <w:rPr>
+          <w:rFonts w:ascii="Courier New" w:hAnsi="Courier New" w:cs="Courier New"/>
+        </w:rPr>
+      </w:pPr>
+      <w:r>
+        <w:rPr>
+          <w:rFonts w:ascii="Courier New" w:hAnsi="Courier New" w:cs="Courier New"/>
+        </w:rPr>
+        <w:tab/>
+        <w:t>elif computer == “scissors”:</w:t>
+      </w:r>
+    </w:p>
+    <w:p>
+      <w:pPr>
+        <w:pStyle w:val="PlainText"/>
+        <w:rPr>
+          <w:rFonts w:ascii="Courier New" w:hAnsi="Courier New" w:cs="Courier New"/>
+        </w:rPr>
+      </w:pPr>
+      <w:r>
+        <w:rPr>
+          <w:rFonts w:ascii="Courier New" w:hAnsi="Courier New" w:cs="Courier New"/>
+        </w:rPr>
+        <w:tab/>
+      </w:r>
+      <w:r>
+        <w:rPr>
+          <w:rFonts w:ascii="Courier New" w:hAnsi="Courier New" w:cs="Courier New"/>
+        </w:rPr>
+        <w:tab/>
+        <w:t>print(“You win!”)</w:t>
+      </w:r>
+    </w:p>
+    <w:p>
+      <w:pPr>
+        <w:pStyle w:val="PlainText"/>
+        <w:rPr>
+          <w:rFonts w:ascii="Courier New" w:hAnsi="Courier New" w:cs="Courier New"/>
+        </w:rPr>
+      </w:pPr>
+    </w:p>
+    <w:p>
+      <w:pPr>
+        <w:pStyle w:val="PlainText"/>
+        <w:rPr>
+          <w:rFonts w:ascii="Courier New" w:hAnsi="Courier New" w:cs="Courier New"/>
+        </w:rPr>
+      </w:pPr>
+      <w:r>
+        <w:rPr>
+          <w:rFonts w:ascii="Courier New" w:hAnsi="Courier New" w:cs="Courier New"/>
+        </w:rPr>
+        <w:t>This means that this entire section of code will only run if the player variable is equal to rock and inside of that, You lose will be printed if computer equals paper whereas you win will be printed if computer equals scissors.</w:t>
+      </w:r>
+    </w:p>
+    <w:p>
+      <w:pPr>
+        <w:pStyle w:val="PlainText"/>
+        <w:rPr>
+          <w:rFonts w:ascii="Courier New" w:hAnsi="Courier New" w:cs="Courier New"/>
+        </w:rPr>
+      </w:pPr>
+    </w:p>
+    <w:p>
+      <w:pPr>
+        <w:pStyle w:val="PlainText"/>
+        <w:rPr>
+          <w:rFonts w:ascii="Courier New" w:hAnsi="Courier New" w:cs="Courier New"/>
+        </w:rPr>
+      </w:pPr>
+    </w:p>
+    <w:p>
+      <w:pPr>
+        <w:pStyle w:val="PlainText"/>
+        <w:rPr>
+          <w:rFonts w:ascii="Courier New" w:hAnsi="Courier New" w:cs="Courier New"/>
+          <w:b/>
+          <w:bCs/>
+          <w:u w:val="single"/>
+        </w:rPr>
+      </w:pPr>
+      <w:r>
+        <w:rPr>
+          <w:rFonts w:ascii="Courier New" w:hAnsi="Courier New" w:cs="Courier New"/>
+          <w:b/>
+          <w:bCs/>
+          <w:u w:val="single"/>
+        </w:rPr>
+        <w:t>String handling:</w:t>
+      </w:r>
+    </w:p>
+    <w:p>
+      <w:pPr>
+        <w:pStyle w:val="PlainText"/>
+        <w:rPr>
+          <w:rFonts w:ascii="Courier New" w:hAnsi="Courier New" w:cs="Courier New"/>
+          <w:b/>
+          <w:bCs/>
+          <w:u w:val="single"/>
+        </w:rPr>
+      </w:pPr>
+    </w:p>
+    <w:p>
+      <w:pPr>
+        <w:pStyle w:val="PlainText"/>
+        <w:rPr>
+          <w:rFonts w:ascii="Courier New" w:hAnsi="Courier New" w:cs="Courier New"/>
+        </w:rPr>
+      </w:pPr>
+      <w:r>
+        <w:rPr>
+          <w:rFonts w:ascii="Courier New" w:hAnsi="Courier New" w:cs="Courier New"/>
+        </w:rPr>
+        <w:t>The + sign can be used to concatenate</w:t>
+      </w:r>
+      <w:r>
+        <w:rPr>
+          <w:rFonts w:ascii="Courier New" w:hAnsi="Courier New" w:cs="Courier New"/>
+        </w:rPr>
+        <w:t xml:space="preserve"> two</w:t>
+      </w:r>
+      <w:r>
+        <w:rPr>
+          <w:rFonts w:ascii="Courier New" w:hAnsi="Courier New" w:cs="Courier New"/>
+        </w:rPr>
+        <w:t xml:space="preserve"> strings together</w:t>
+      </w:r>
+      <w:r>
+        <w:rPr>
+          <w:rFonts w:ascii="Courier New" w:hAnsi="Courier New" w:cs="Courier New"/>
+        </w:rPr>
+        <w:t xml:space="preserve"> which means to combine them into a single string</w:t>
+      </w:r>
+      <w:r>
+        <w:rPr>
+          <w:rFonts w:ascii="Courier New" w:hAnsi="Courier New" w:cs="Courier New"/>
+        </w:rPr>
+        <w:t>.</w:t>
+      </w:r>
+      <w:r>
+        <w:rPr>
+          <w:rFonts w:ascii="Courier New" w:hAnsi="Courier New" w:cs="Courier New"/>
+        </w:rPr>
+        <w:t xml:space="preserve"> For example:</w:t>
+      </w:r>
+    </w:p>
+    <w:p>
+      <w:pPr>
+        <w:pStyle w:val="PlainText"/>
+        <w:rPr>
+          <w:rFonts w:ascii="Courier New" w:hAnsi="Courier New" w:cs="Courier New"/>
+        </w:rPr>
+      </w:pPr>
+    </w:p>
+    <w:p>
+      <w:pPr>
+        <w:pStyle w:val="PlainText"/>
+        <w:rPr>
+          <w:rFonts w:ascii="Courier New" w:hAnsi="Courier New" w:cs="Courier New"/>
+        </w:rPr>
+      </w:pPr>
+      <w:r>
+        <w:rPr>
+          <w:rFonts w:ascii="Courier New" w:hAnsi="Courier New" w:cs="Courier New"/>
+        </w:rPr>
+        <w:t xml:space="preserve">new_string = </w:t>
+      </w:r>
+      <w:r>
+        <w:rPr>
+          <w:rFonts w:ascii="Courier New" w:hAnsi="Courier New" w:cs="Courier New"/>
+        </w:rPr>
+        <w:t>“This string” + “ That string”</w:t>
+      </w:r>
+    </w:p>
+    <w:p>
+      <w:pPr>
+        <w:pStyle w:val="PlainText"/>
+        <w:rPr>
+          <w:rFonts w:ascii="Courier New" w:hAnsi="Courier New" w:cs="Courier New"/>
+        </w:rPr>
+      </w:pPr>
+    </w:p>
+    <w:p>
+      <w:pPr>
+        <w:pStyle w:val="PlainText"/>
+        <w:rPr>
+          <w:rFonts w:ascii="Courier New" w:hAnsi="Courier New" w:cs="Courier New"/>
+        </w:rPr>
+      </w:pPr>
+      <w:r>
+        <w:rPr>
+          <w:rFonts w:ascii="Courier New" w:hAnsi="Courier New" w:cs="Courier New"/>
+        </w:rPr>
+        <w:t>This will make new_string == “This string That string”</w:t>
+      </w:r>
+    </w:p>
+    <w:p>
+      <w:pPr>
+        <w:pStyle w:val="PlainText"/>
+        <w:rPr>
+          <w:rFonts w:ascii="Courier New" w:hAnsi="Courier New" w:cs="Courier New"/>
+        </w:rPr>
+      </w:pPr>
+    </w:p>
+    <w:p>
+      <w:pPr>
+        <w:pStyle w:val="PlainText"/>
+        <w:rPr>
+          <w:rFonts w:ascii="Courier New" w:hAnsi="Courier New" w:cs="Courier New"/>
+        </w:rPr>
+      </w:pPr>
+      <w:r>
+        <w:rPr>
+          <w:rFonts w:ascii="Courier New" w:hAnsi="Courier New" w:cs="Courier New"/>
+        </w:rPr>
+        <w:t>f-strings in python combines text and variables in a single string. For example:</w:t>
+      </w:r>
+    </w:p>
+    <w:p>
+      <w:pPr>
+        <w:pStyle w:val="PlainText"/>
+        <w:rPr>
+          <w:rFonts w:ascii="Courier New" w:hAnsi="Courier New" w:cs="Courier New"/>
+        </w:rPr>
+      </w:pPr>
+    </w:p>
+    <w:p>
+      <w:pPr>
+        <w:pStyle w:val="PlainText"/>
+        <w:rPr>
+          <w:rFonts w:ascii="Courier New" w:hAnsi="Courier New" w:cs="Courier New"/>
+        </w:rPr>
+      </w:pPr>
+      <w:r>
+        <w:rPr>
+          <w:rFonts w:ascii="Courier New" w:hAnsi="Courier New" w:cs="Courier New"/>
+        </w:rPr>
+        <w:t>age = 25</w:t>
+      </w:r>
+    </w:p>
+    <w:p>
+      <w:pPr>
+        <w:pStyle w:val="PlainText"/>
+        <w:rPr>
+          <w:rFonts w:ascii="Courier New" w:hAnsi="Courier New" w:cs="Courier New"/>
+        </w:rPr>
+      </w:pPr>
+      <w:r>
+        <w:rPr>
+          <w:rFonts w:ascii="Courier New" w:hAnsi="Courier New" w:cs="Courier New"/>
+        </w:rPr>
+        <w:lastRenderedPageBreak/>
+        <w:t>print(f“Jim is {age} years old.”)</w:t>
+      </w:r>
+    </w:p>
+    <w:p>
+      <w:pPr>
+        <w:pStyle w:val="PlainText"/>
+        <w:rPr>
+          <w:rFonts w:ascii="Courier New" w:hAnsi="Courier New" w:cs="Courier New"/>
+        </w:rPr>
+      </w:pPr>
+    </w:p>
+    <w:p>
+      <w:pPr>
+        <w:pStyle w:val="PlainText"/>
+        <w:rPr>
+          <w:rFonts w:ascii="Courier New" w:hAnsi="Courier New" w:cs="Courier New"/>
+        </w:rPr>
+      </w:pPr>
+      <w:r>
+        <w:rPr>
+          <w:rFonts w:ascii="Courier New" w:hAnsi="Courier New" w:cs="Courier New"/>
+        </w:rPr>
+        <w:t xml:space="preserve">Where any variables are contained in the {} and there must be a f at the start of the </w:t>
+      </w:r>
+      <w:r>
+        <w:rPr>
+          <w:rFonts w:ascii="Courier New" w:hAnsi="Courier New" w:cs="Courier New"/>
+        </w:rPr>
+        <w:t>f-strings</w:t>
+      </w:r>
+      <w:r>
+        <w:rPr>
+          <w:rFonts w:ascii="Courier New" w:hAnsi="Courier New" w:cs="Courier New"/>
+        </w:rPr>
+        <w:t>.</w:t>
       </w:r>
     </w:p>
     <w:p>

</xml_diff>